<commit_message>
updated enemy 3 description
</commit_message>
<xml_diff>
--- a/documentation/characterdevelopment.docx
+++ b/documentation/characterdevelopment.docx
@@ -41,7 +41,95 @@
           <w:szCs w:val="24"/>
           <w:lang w:val="en-US"/>
         </w:rPr>
-        <w:t xml:space="preserve">Spud was an unemployed 35 year old man with a degree in environmental soil sciences. Unable to find a job close to home, he decided to move back with his parents. On one particular day when his parents were scolding him and telling him to stop sitting around playing games all day and get a job. Spud got fed up and left the house, wandering into the inner city at 2am, and was blocked by a strange man in a business suit. The man asked if he had $10 to spare, to which Spud replied “I would, but I don’t even have a job”. This seemed to peak the man’s interest. He then whispered something and a black van raced next to them and Spud had a bag thrown over his head, was shoved inside and taken. </w:t>
+        <w:t xml:space="preserve">Spud was an unemployed </w:t>
+      </w:r>
+      <w:proofErr w:type="gramStart"/>
+      <w:r>
+        <w:rPr>
+          <w:rFonts w:eastAsia="Times New Roman"/>
+          <w:color w:val="000000"/>
+          <w:sz w:val="24"/>
+          <w:szCs w:val="24"/>
+          <w:lang w:val="en-US"/>
+        </w:rPr>
+        <w:t>35 year old</w:t>
+      </w:r>
+      <w:proofErr w:type="gramEnd"/>
+      <w:r>
+        <w:rPr>
+          <w:rFonts w:eastAsia="Times New Roman"/>
+          <w:color w:val="000000"/>
+          <w:sz w:val="24"/>
+          <w:szCs w:val="24"/>
+          <w:lang w:val="en-US"/>
+        </w:rPr>
+        <w:t xml:space="preserve"> man with a degree in environmental soil sciences. Unable to find a job close to home, he decided to move back with his parents. On one </w:t>
+      </w:r>
+      <w:proofErr w:type="gramStart"/>
+      <w:r>
+        <w:rPr>
+          <w:rFonts w:eastAsia="Times New Roman"/>
+          <w:color w:val="000000"/>
+          <w:sz w:val="24"/>
+          <w:szCs w:val="24"/>
+          <w:lang w:val="en-US"/>
+        </w:rPr>
+        <w:t>particular day</w:t>
+      </w:r>
+      <w:proofErr w:type="gramEnd"/>
+      <w:r>
+        <w:rPr>
+          <w:rFonts w:eastAsia="Times New Roman"/>
+          <w:color w:val="000000"/>
+          <w:sz w:val="24"/>
+          <w:szCs w:val="24"/>
+          <w:lang w:val="en-US"/>
+        </w:rPr>
+        <w:t xml:space="preserve"> when his parents were scolding him and telling him to stop sitting around playing games all day and get a job. Spud got fed up and left the house, wandering into the inner city at 2am, and was blocked by a strange man in a business suit. The man asked if he had $10 to spare, to which Spud </w:t>
+      </w:r>
+      <w:proofErr w:type="gramStart"/>
+      <w:r>
+        <w:rPr>
+          <w:rFonts w:eastAsia="Times New Roman"/>
+          <w:color w:val="000000"/>
+          <w:sz w:val="24"/>
+          <w:szCs w:val="24"/>
+          <w:lang w:val="en-US"/>
+        </w:rPr>
+        <w:t>replied</w:t>
+      </w:r>
+      <w:proofErr w:type="gramEnd"/>
+      <w:r>
+        <w:rPr>
+          <w:rFonts w:eastAsia="Times New Roman"/>
+          <w:color w:val="000000"/>
+          <w:sz w:val="24"/>
+          <w:szCs w:val="24"/>
+          <w:lang w:val="en-US"/>
+        </w:rPr>
+        <w:t xml:space="preserve"> “I would, but I don’t even have a job”. This seemed to peak the man’s interest. He then whispered </w:t>
+      </w:r>
+      <w:proofErr w:type="gramStart"/>
+      <w:r>
+        <w:rPr>
+          <w:rFonts w:eastAsia="Times New Roman"/>
+          <w:color w:val="000000"/>
+          <w:sz w:val="24"/>
+          <w:szCs w:val="24"/>
+          <w:lang w:val="en-US"/>
+        </w:rPr>
+        <w:t>something</w:t>
+      </w:r>
+      <w:proofErr w:type="gramEnd"/>
+      <w:r>
+        <w:rPr>
+          <w:rFonts w:eastAsia="Times New Roman"/>
+          <w:color w:val="000000"/>
+          <w:sz w:val="24"/>
+          <w:szCs w:val="24"/>
+          <w:lang w:val="en-US"/>
+        </w:rPr>
+        <w:t xml:space="preserve"> and a black van raced next to them and Spud had a bag thrown over his head, was shoved inside and taken. </w:t>
       </w:r>
     </w:p>
     <w:p>
@@ -111,7 +199,85 @@
           <w:szCs w:val="24"/>
           <w:lang w:val="en-US"/>
         </w:rPr>
-        <w:t xml:space="preserve">Spud: a 35 year old male while Human, now a 20 year undead zombie. Has a weird obsession with hawaiian shirts and groaning (braaaains). </w:t>
+        <w:t xml:space="preserve">Spud: a </w:t>
+      </w:r>
+      <w:proofErr w:type="gramStart"/>
+      <w:r>
+        <w:rPr>
+          <w:rFonts w:eastAsia="Times New Roman"/>
+          <w:color w:val="000000"/>
+          <w:sz w:val="24"/>
+          <w:szCs w:val="24"/>
+          <w:lang w:val="en-US"/>
+        </w:rPr>
+        <w:t>35 year old</w:t>
+      </w:r>
+      <w:proofErr w:type="gramEnd"/>
+      <w:r>
+        <w:rPr>
+          <w:rFonts w:eastAsia="Times New Roman"/>
+          <w:color w:val="000000"/>
+          <w:sz w:val="24"/>
+          <w:szCs w:val="24"/>
+          <w:lang w:val="en-US"/>
+        </w:rPr>
+        <w:t xml:space="preserve"> male while Human, now a 20 year undead zombie. Has a weird obsession with </w:t>
+      </w:r>
+      <w:proofErr w:type="spellStart"/>
+      <w:r>
+        <w:rPr>
+          <w:rFonts w:eastAsia="Times New Roman"/>
+          <w:color w:val="000000"/>
+          <w:sz w:val="24"/>
+          <w:szCs w:val="24"/>
+          <w:lang w:val="en-US"/>
+        </w:rPr>
+        <w:t>hawaiian</w:t>
+      </w:r>
+      <w:proofErr w:type="spellEnd"/>
+      <w:r>
+        <w:rPr>
+          <w:rFonts w:eastAsia="Times New Roman"/>
+          <w:color w:val="000000"/>
+          <w:sz w:val="24"/>
+          <w:szCs w:val="24"/>
+          <w:lang w:val="en-US"/>
+        </w:rPr>
+        <w:t xml:space="preserve"> shirts and groaning (</w:t>
+      </w:r>
+      <w:proofErr w:type="spellStart"/>
+      <w:proofErr w:type="gramStart"/>
+      <w:r>
+        <w:rPr>
+          <w:rFonts w:eastAsia="Times New Roman"/>
+          <w:color w:val="000000"/>
+          <w:sz w:val="24"/>
+          <w:szCs w:val="24"/>
+          <w:lang w:val="en-US"/>
+        </w:rPr>
+        <w:t>braaaains</w:t>
+      </w:r>
+      <w:proofErr w:type="spellEnd"/>
+      <w:r>
+        <w:rPr>
+          <w:rFonts w:eastAsia="Times New Roman"/>
+          <w:color w:val="000000"/>
+          <w:sz w:val="24"/>
+          <w:szCs w:val="24"/>
+          <w:lang w:val="en-US"/>
+        </w:rPr>
+        <w:t>).</w:t>
+      </w:r>
+      <w:proofErr w:type="gramEnd"/>
+      <w:r>
+        <w:rPr>
+          <w:rFonts w:eastAsia="Times New Roman"/>
+          <w:color w:val="000000"/>
+          <w:sz w:val="24"/>
+          <w:szCs w:val="24"/>
+          <w:lang w:val="en-US"/>
+        </w:rPr>
+        <w:t xml:space="preserve"> </w:t>
       </w:r>
     </w:p>
     <w:p>
@@ -517,7 +683,29 @@
           <w:szCs w:val="24"/>
           <w:lang w:val="en-US"/>
         </w:rPr>
-        <w:t xml:space="preserve">2: Born into the zombie apocalypse, his family has always taught him to never engage zombies, always run and get someone stronger. At a young age he somehow found a working mp3 player and has managed to keep it running throughout the years. He has headphones in at all times, drowning out most </w:t>
+        <w:t xml:space="preserve">2: Born into the zombie apocalypse, his family has always taught him to never engage zombies, always run and get someone stronger. At a young age he somehow found a working mp3 player and has managed to keep it running throughout the years. He has headphones in </w:t>
+      </w:r>
+      <w:proofErr w:type="gramStart"/>
+      <w:r>
+        <w:rPr>
+          <w:rFonts w:eastAsia="Times New Roman"/>
+          <w:color w:val="000000"/>
+          <w:sz w:val="24"/>
+          <w:szCs w:val="24"/>
+          <w:lang w:val="en-US"/>
+        </w:rPr>
+        <w:t>at all times</w:t>
+      </w:r>
+      <w:proofErr w:type="gramEnd"/>
+      <w:r>
+        <w:rPr>
+          <w:rFonts w:eastAsia="Times New Roman"/>
+          <w:color w:val="000000"/>
+          <w:sz w:val="24"/>
+          <w:szCs w:val="24"/>
+          <w:lang w:val="en-US"/>
+        </w:rPr>
+        <w:t xml:space="preserve">, drowning out most </w:t>
       </w:r>
       <w:r>
         <w:rPr>
@@ -743,30 +931,21 @@
         <w:contextualSpacing w:val="0"/>
         <w:rPr>
           <w:rFonts w:eastAsia="Times New Roman"/>
-          <w:sz w:val="24"/>
-          <w:szCs w:val="24"/>
-          <w:lang w:val="en-US"/>
-        </w:rPr>
-      </w:pPr>
-      <w:r>
-        <w:rPr>
-          <w:rFonts w:eastAsia="Times New Roman"/>
-          <w:color w:val="000000"/>
-          <w:sz w:val="24"/>
-          <w:szCs w:val="24"/>
-          <w:lang w:val="en-US"/>
-        </w:rPr>
-        <w:t>3: She was a gym fanatic before the apocalypse began, and it hasn’t sl</w:t>
-      </w:r>
-      <w:r>
-        <w:rPr>
-          <w:rFonts w:eastAsia="Times New Roman"/>
-          <w:color w:val="000000"/>
-          <w:sz w:val="24"/>
-          <w:szCs w:val="24"/>
-          <w:lang w:val="en-US"/>
-        </w:rPr>
-        <w:t xml:space="preserve">owed her down, yet. </w:t>
+          <w:color w:val="000000"/>
+          <w:sz w:val="24"/>
+          <w:szCs w:val="24"/>
+          <w:lang w:val="en-US"/>
+        </w:rPr>
+      </w:pPr>
+      <w:r>
+        <w:rPr>
+          <w:rFonts w:eastAsia="Times New Roman"/>
+          <w:color w:val="000000"/>
+          <w:sz w:val="24"/>
+          <w:szCs w:val="24"/>
+          <w:lang w:val="en-US"/>
+        </w:rPr>
+        <w:t xml:space="preserve">3: She was a </w:t>
       </w:r>
       <w:bookmarkStart w:id="1" w:name="_GoBack"/>
       <w:bookmarkEnd w:id="1"/>
@@ -778,7 +957,82 @@
           <w:szCs w:val="24"/>
           <w:lang w:val="en-US"/>
         </w:rPr>
-        <w:t xml:space="preserve">She doesn’t know when to give up, so once she loses sight of a zombie, she will stick around longer in search of it. </w:t>
+        <w:t>gym fanatic before the apocalypse began, and it hasn’t sl</w:t>
+      </w:r>
+      <w:r>
+        <w:rPr>
+          <w:rFonts w:eastAsia="Times New Roman"/>
+          <w:color w:val="000000"/>
+          <w:sz w:val="24"/>
+          <w:szCs w:val="24"/>
+          <w:lang w:val="en-US"/>
+        </w:rPr>
+        <w:t xml:space="preserve">owed her down, yet. She doesn’t know when to give up, so once she loses sight of a zombie, she will stick around longer in search of it. </w:t>
+      </w:r>
+    </w:p>
+    <w:p>
+      <w:pPr>
+        <w:spacing w:line="240" w:lineRule="auto"/>
+        <w:contextualSpacing w:val="0"/>
+        <w:rPr>
+          <w:rFonts w:eastAsia="Times New Roman"/>
+          <w:color w:val="000000"/>
+          <w:sz w:val="24"/>
+          <w:szCs w:val="24"/>
+          <w:lang w:val="en-US"/>
+        </w:rPr>
+      </w:pPr>
+    </w:p>
+    <w:p>
+      <w:pPr>
+        <w:spacing w:line="240" w:lineRule="auto"/>
+        <w:contextualSpacing w:val="0"/>
+        <w:rPr>
+          <w:rFonts w:eastAsia="Times New Roman"/>
+          <w:sz w:val="24"/>
+          <w:szCs w:val="24"/>
+          <w:lang w:val="en-US"/>
+        </w:rPr>
+      </w:pPr>
+      <w:r>
+        <w:rPr>
+          <w:rFonts w:eastAsia="Times New Roman"/>
+          <w:color w:val="000000"/>
+          <w:sz w:val="24"/>
+          <w:szCs w:val="24"/>
+          <w:lang w:val="en-US"/>
+        </w:rPr>
+        <w:t>She</w:t>
+      </w:r>
+      <w:r>
+        <w:rPr>
+          <w:rFonts w:eastAsia="Times New Roman"/>
+          <w:color w:val="000000"/>
+          <w:sz w:val="24"/>
+          <w:szCs w:val="24"/>
+          <w:lang w:val="en-US"/>
+        </w:rPr>
+        <w:t xml:space="preserve"> is a 40-year-old woman with</w:t>
+      </w:r>
+      <w:r>
+        <w:rPr>
+          <w:rFonts w:eastAsia="Times New Roman"/>
+          <w:color w:val="000000"/>
+          <w:sz w:val="24"/>
+          <w:szCs w:val="24"/>
+          <w:lang w:val="en-US"/>
+        </w:rPr>
+        <w:t xml:space="preserve"> long brown hair, usually in a ponytail, and a relatively toned physique. </w:t>
+      </w:r>
+      <w:r>
+        <w:rPr>
+          <w:rFonts w:eastAsia="Times New Roman"/>
+          <w:color w:val="000000"/>
+          <w:sz w:val="24"/>
+          <w:szCs w:val="24"/>
+          <w:lang w:val="en-US"/>
+        </w:rPr>
+        <w:t>Usually in her fall workout attire</w:t>
       </w:r>
     </w:p>
     <w:p>
@@ -794,6 +1048,74 @@
           <w:lang w:val="en-US"/>
         </w:rPr>
       </w:pPr>
+    </w:p>
+    <w:p>
+      <w:pPr>
+        <w:spacing w:line="240" w:lineRule="auto"/>
+        <w:ind w:firstLine="720"/>
+        <w:contextualSpacing w:val="0"/>
+        <w:rPr>
+          <w:rFonts w:eastAsia="Times New Roman"/>
+          <w:color w:val="000000"/>
+          <w:sz w:val="24"/>
+          <w:szCs w:val="24"/>
+          <w:lang w:val="en-US"/>
+        </w:rPr>
+      </w:pPr>
+      <w:r>
+        <w:rPr>
+          <w:noProof/>
+        </w:rPr>
+        <w:lastRenderedPageBreak/>
+        <w:drawing>
+          <wp:inline distT="0" distB="0" distL="0" distR="0">
+            <wp:extent cx="2857500" cy="3810000"/>
+            <wp:effectExtent l="0" t="0" r="0" b="0"/>
+            <wp:docPr id="1" name="Picture 1" descr="https://peopledotcom.files.wordpress.com/2016/08/jillian-michaels-300-8.jpg"/>
+            <wp:cNvGraphicFramePr>
+              <a:graphicFrameLocks xmlns:a="http://schemas.openxmlformats.org/drawingml/2006/main" noChangeAspect="1"/>
+            </wp:cNvGraphicFramePr>
+            <a:graphic xmlns:a="http://schemas.openxmlformats.org/drawingml/2006/main">
+              <a:graphicData uri="http://schemas.openxmlformats.org/drawingml/2006/picture">
+                <pic:pic xmlns:pic="http://schemas.openxmlformats.org/drawingml/2006/picture">
+                  <pic:nvPicPr>
+                    <pic:cNvPr id="0" name="Picture 1" descr="https://peopledotcom.files.wordpress.com/2016/08/jillian-michaels-300-8.jpg"/>
+                    <pic:cNvPicPr>
+                      <a:picLocks noChangeAspect="1" noChangeArrowheads="1"/>
+                    </pic:cNvPicPr>
+                  </pic:nvPicPr>
+                  <pic:blipFill>
+                    <a:blip r:embed="rId9">
+                      <a:extLst>
+                        <a:ext uri="{28A0092B-C50C-407E-A947-70E740481C1C}">
+                          <a14:useLocalDpi xmlns:a14="http://schemas.microsoft.com/office/drawing/2010/main" val="0"/>
+                        </a:ext>
+                      </a:extLst>
+                    </a:blip>
+                    <a:srcRect/>
+                    <a:stretch>
+                      <a:fillRect/>
+                    </a:stretch>
+                  </pic:blipFill>
+                  <pic:spPr bwMode="auto">
+                    <a:xfrm>
+                      <a:off x="0" y="0"/>
+                      <a:ext cx="2857500" cy="3810000"/>
+                    </a:xfrm>
+                    <a:prstGeom prst="rect">
+                      <a:avLst/>
+                    </a:prstGeom>
+                    <a:noFill/>
+                    <a:ln>
+                      <a:noFill/>
+                    </a:ln>
+                  </pic:spPr>
+                </pic:pic>
+              </a:graphicData>
+            </a:graphic>
+          </wp:inline>
+        </w:drawing>
+      </w:r>
     </w:p>
     <w:p>
       <w:pPr>
@@ -1578,12 +1900,23 @@
     <w:name w:val="Hyperlink"/>
     <w:basedOn w:val="DefaultParagraphFont"/>
     <w:uiPriority w:val="99"/>
-    <w:semiHidden/>
     <w:unhideWhenUsed/>
     <w:rsid w:val="00EF752D"/>
     <w:rPr>
       <w:color w:val="0000FF"/>
       <w:u w:val="single"/>
+    </w:rPr>
+  </w:style>
+  <w:style w:type="character" w:styleId="UnresolvedMention">
+    <w:name w:val="Unresolved Mention"/>
+    <w:basedOn w:val="DefaultParagraphFont"/>
+    <w:uiPriority w:val="99"/>
+    <w:semiHidden/>
+    <w:unhideWhenUsed/>
+    <w:rsid w:val="000A15A7"/>
+    <w:rPr>
+      <w:color w:val="808080"/>
+      <w:shd w:val="clear" w:color="auto" w:fill="E6E6E6"/>
     </w:rPr>
   </w:style>
 </w:styles>

</xml_diff>